<commit_message>
Responding to reviewer comments
</commit_message>
<xml_diff>
--- a/Additional_Supplementary/S2 Detailed Methodology.docx
+++ b/Additional_Supplementary/S2 Detailed Methodology.docx
@@ -659,7 +659,6 @@
           <w:lang w:val="en-US"/>
         </w:rPr>
       </w:pPr>
-      <w:proofErr w:type="gramStart"/>
       <w:r>
         <w:rPr>
           <w:rFonts w:cs="Arial"/>
@@ -667,17 +666,7 @@
           <w:szCs w:val="18"/>
           <w:lang w:val="en-US"/>
         </w:rPr>
-        <w:t>For the purpose of</w:t>
-      </w:r>
-      <w:proofErr w:type="gramEnd"/>
-      <w:r>
-        <w:rPr>
-          <w:rFonts w:cs="Arial"/>
-          <w:sz w:val="16"/>
-          <w:szCs w:val="18"/>
-          <w:lang w:val="en-US"/>
-        </w:rPr>
-        <w:t xml:space="preserve"> this study, carbon capture encompasses two primary aspects crucial to its understanding and implementation, shown in </w:t>
+        <w:t xml:space="preserve">For the purpose of this study, carbon capture encompasses two primary aspects crucial to its understanding and implementation, shown in </w:t>
       </w:r>
       <w:r>
         <w:rPr>
@@ -2098,7 +2087,6 @@
         </w:rPr>
       </w:pPr>
       <w:bookmarkStart w:id="0" w:name="_Toc139460481"/>
-      <w:proofErr w:type="spellStart"/>
       <w:r>
         <w:rPr>
           <w:rFonts w:cs="Arial"/>
@@ -2110,7 +2098,6 @@
         <w:t>Bioseparation</w:t>
       </w:r>
       <w:bookmarkEnd w:id="0"/>
-      <w:proofErr w:type="spellEnd"/>
     </w:p>
     <w:p>
       <w:pPr>
@@ -3730,25 +3717,7 @@
           <w:sz w:val="16"/>
           <w:szCs w:val="18"/>
         </w:rPr>
-        <w:t xml:space="preserve"> and is parameterized as kilowatt-hours per kilogram of CO2, </w:t>
-      </w:r>
-      <w:proofErr w:type="gramStart"/>
-      <w:r>
-        <w:rPr>
-          <w:rFonts w:cs="Arial"/>
-          <w:sz w:val="16"/>
-          <w:szCs w:val="18"/>
-        </w:rPr>
-        <w:t>taking into account</w:t>
-      </w:r>
-      <w:proofErr w:type="gramEnd"/>
-      <w:r>
-        <w:rPr>
-          <w:rFonts w:cs="Arial"/>
-          <w:sz w:val="16"/>
-          <w:szCs w:val="18"/>
-        </w:rPr>
-        <w:t xml:space="preserve"> the system configuration and material choices, as described in the supplementary info. These electrical costs had two components: lighting costs, and electrochemical costs. Lighting cost estimates were conducted assuming a constant light supplied solely by LED’s, with required light </w:t>
+        <w:t xml:space="preserve"> and is parameterized as kilowatt-hours per kilogram of CO2, taking into account the system configuration and material choices, as described in the supplementary info. These electrical costs had two components: lighting costs, and electrochemical costs. Lighting cost estimates were conducted assuming a constant light supplied solely by LED’s, with required light </w:t>
       </w:r>
       <w:r>
         <w:rPr>
@@ -3810,7 +3779,6 @@
         </w:rPr>
       </w:pPr>
       <w:bookmarkStart w:id="3" w:name="_Toc139460490"/>
-      <w:proofErr w:type="spellStart"/>
       <w:r>
         <w:rPr>
           <w:rFonts w:cs="Arial"/>
@@ -3822,7 +3790,6 @@
         <w:t>Bioseparation</w:t>
       </w:r>
       <w:bookmarkEnd w:id="3"/>
-      <w:proofErr w:type="spellEnd"/>
     </w:p>
     <w:p>
       <w:pPr>
@@ -3834,7 +3801,6 @@
         </w:rPr>
       </w:pPr>
       <w:bookmarkStart w:id="4" w:name="_Hlk160206219"/>
-      <w:proofErr w:type="gramStart"/>
       <w:r>
         <w:rPr>
           <w:rFonts w:cs="Arial"/>
@@ -3842,17 +3808,7 @@
           <w:szCs w:val="18"/>
           <w:lang w:val="en-US"/>
         </w:rPr>
-        <w:t>Similar to</w:t>
-      </w:r>
-      <w:proofErr w:type="gramEnd"/>
-      <w:r>
-        <w:rPr>
-          <w:rFonts w:cs="Arial"/>
-          <w:sz w:val="16"/>
-          <w:szCs w:val="18"/>
-          <w:lang w:val="en-US"/>
-        </w:rPr>
-        <w:t xml:space="preserve"> the carbon capture subsystem, we utilized a second law basis to estimate the operational costs of the separation subsystem. Considering the low initial purity of the product and its tendency to bind with water, we estimated second law efficiency as 0.5% </w:t>
+        <w:t xml:space="preserve">Similar to the carbon capture subsystem, we utilized a second law basis to estimate the operational costs of the separation subsystem. Considering the low initial purity of the product and its tendency to bind with water, we estimated second law efficiency as 0.5% </w:t>
       </w:r>
       <w:sdt>
         <w:sdtPr>
@@ -4593,25 +4549,6 @@
     </w:p>
     <w:p>
       <w:pPr>
-        <w:rPr>
-          <w:rFonts w:cs="Arial"/>
-          <w:sz w:val="16"/>
-          <w:szCs w:val="18"/>
-          <w:lang w:val="en-US"/>
-        </w:rPr>
-      </w:pPr>
-      <w:r>
-        <w:rPr>
-          <w:rFonts w:cs="Arial"/>
-          <w:sz w:val="16"/>
-          <w:szCs w:val="18"/>
-          <w:lang w:val="en-US"/>
-        </w:rPr>
-        <w:br w:type="page"/>
-      </w:r>
-    </w:p>
-    <w:p>
-      <w:pPr>
         <w:pStyle w:val="Heading2"/>
         <w:numPr>
           <w:ilvl w:val="0"/>
@@ -4633,7 +4570,116 @@
           <w:szCs w:val="24"/>
           <w:lang w:val="en-US"/>
         </w:rPr>
+        <w:t>Statistical testing</w:t>
+      </w:r>
+    </w:p>
+    <w:p>
+      <w:pPr>
+        <w:rPr>
+          <w:rFonts w:cs="Arial"/>
+          <w:sz w:val="16"/>
+          <w:szCs w:val="18"/>
+          <w:lang w:val="en-US"/>
+        </w:rPr>
+      </w:pPr>
+      <w:r>
+        <w:rPr>
+          <w:rFonts w:cs="Arial"/>
+          <w:sz w:val="16"/>
+          <w:szCs w:val="18"/>
+          <w:lang w:val="en-US"/>
+        </w:rPr>
+        <w:t>Statistical comparisons across groups were performed using a multi-step approach. First, an overall test for differences in group means was conducted using Welch’s analysis of variance (ANOVA). Welch’s ANOVA is particularly suitable when the assumption of equal variances is not met, offering a robust alternative to the standard one-way ANOVA. A significance threshold of p &lt; 0.05 was applied; if the overall test indicated significant differences among groups, further pairwise comparisons were warranted.</w:t>
+      </w:r>
+    </w:p>
+    <w:p>
+      <w:pPr>
+        <w:rPr>
+          <w:rFonts w:cs="Arial"/>
+          <w:sz w:val="16"/>
+          <w:szCs w:val="18"/>
+          <w:lang w:val="en-US"/>
+        </w:rPr>
+      </w:pPr>
+      <w:r>
+        <w:rPr>
+          <w:rFonts w:cs="Arial"/>
+          <w:sz w:val="16"/>
+          <w:szCs w:val="18"/>
+          <w:lang w:val="en-US"/>
+        </w:rPr>
+        <w:t xml:space="preserve">Subsequently, pairwise comparisons were carried out using the Games-Howell post-hoc test. This test is tailored for situations where groups may differ in both variances and sample sizes, providing adjusted p-values for each comparison. To enhance the interpretability of these </w:t>
+      </w:r>
+      <w:r>
+        <w:rPr>
+          <w:rFonts w:cs="Arial"/>
+          <w:sz w:val="16"/>
+          <w:szCs w:val="18"/>
+          <w:lang w:val="en-US"/>
+        </w:rPr>
         <w:lastRenderedPageBreak/>
+        <w:t xml:space="preserve">comparisons, a bootstrap resampling procedure was employed. For each pair of groups, 10,000 bootstrap samples were generated from the observed data, and the proportion of samples in which one group’s mean exceeded the other’s was computed. These estimates—yielding probabilities that </w:t>
+      </w:r>
+      <w:r>
+        <w:rPr>
+          <w:rFonts w:cs="Arial"/>
+          <w:sz w:val="16"/>
+          <w:szCs w:val="18"/>
+          <w:lang w:val="en-US"/>
+        </w:rPr>
+        <w:t>an observation from one</w:t>
+      </w:r>
+      <w:r>
+        <w:rPr>
+          <w:rFonts w:cs="Arial"/>
+          <w:sz w:val="16"/>
+          <w:szCs w:val="18"/>
+          <w:lang w:val="en-US"/>
+        </w:rPr>
+        <w:t xml:space="preserve"> group</w:t>
+      </w:r>
+      <w:r>
+        <w:rPr>
+          <w:rFonts w:cs="Arial"/>
+          <w:sz w:val="16"/>
+          <w:szCs w:val="18"/>
+          <w:lang w:val="en-US"/>
+        </w:rPr>
+        <w:t xml:space="preserve"> </w:t>
+      </w:r>
+      <w:r>
+        <w:rPr>
+          <w:rFonts w:cs="Arial"/>
+          <w:sz w:val="16"/>
+          <w:szCs w:val="18"/>
+          <w:lang w:val="en-US"/>
+        </w:rPr>
+        <w:t>is greater than the other’s (P(A &gt; B)) and vice versa (P(B &gt; A))—offer an intuitive measure of effect size.</w:t>
+      </w:r>
+    </w:p>
+    <w:p>
+      <w:pPr>
+        <w:pStyle w:val="Heading2"/>
+        <w:numPr>
+          <w:ilvl w:val="0"/>
+          <w:numId w:val="14"/>
+        </w:numPr>
+        <w:rPr>
+          <w:rFonts w:ascii="Arial" w:hAnsi="Arial" w:cs="Arial"/>
+          <w:color w:val="auto"/>
+          <w:sz w:val="24"/>
+          <w:szCs w:val="24"/>
+          <w:lang w:val="en-US"/>
+        </w:rPr>
+      </w:pPr>
+      <w:r>
+        <w:rPr>
+          <w:rFonts w:ascii="Arial" w:hAnsi="Arial" w:cs="Arial"/>
+          <w:color w:val="auto"/>
+          <w:sz w:val="24"/>
+          <w:szCs w:val="24"/>
+          <w:lang w:val="en-US"/>
+        </w:rPr>
         <w:t>Key numbers</w:t>
       </w:r>
     </w:p>
@@ -5684,27 +5730,7 @@
                 <w:szCs w:val="12"/>
                 <w:lang w:val="en-US"/>
               </w:rPr>
-              <w:t>(1</w:t>
-            </w:r>
-            <w:proofErr w:type="gramStart"/>
-            <w:r>
-              <w:rPr>
-                <w:rFonts w:cs="Arial"/>
-                <w:sz w:val="12"/>
-                <w:szCs w:val="12"/>
-                <w:lang w:val="en-US"/>
-              </w:rPr>
-              <w:t>),(</w:t>
-            </w:r>
-            <w:proofErr w:type="gramEnd"/>
-            <w:r>
-              <w:rPr>
-                <w:rFonts w:cs="Arial"/>
-                <w:sz w:val="12"/>
-                <w:szCs w:val="12"/>
-                <w:lang w:val="en-US"/>
-              </w:rPr>
-              <w:t>2),(3)</w:t>
+              <w:t>(1),(2),(3)</w:t>
             </w:r>
           </w:p>
         </w:tc>
@@ -6093,19 +6119,8 @@
                 <w:szCs w:val="12"/>
                 <w:lang w:val="en-US"/>
               </w:rPr>
-              <w:t xml:space="preserve">Pump </w:t>
-            </w:r>
-            <w:proofErr w:type="gramStart"/>
-            <w:r>
-              <w:rPr>
-                <w:rFonts w:cs="Arial"/>
-                <w:sz w:val="12"/>
-                <w:szCs w:val="12"/>
-                <w:lang w:val="en-US"/>
-              </w:rPr>
-              <w:t>Pre Exponent</w:t>
-            </w:r>
-            <w:proofErr w:type="gramEnd"/>
+              <w:t>Pump Pre Exponent</w:t>
+            </w:r>
           </w:p>
         </w:tc>
         <w:tc>
@@ -6580,25 +6595,14 @@
                 <w:lang w:val="en-US"/>
               </w:rPr>
             </w:pPr>
-            <w:proofErr w:type="spellStart"/>
-            <w:r>
-              <w:rPr>
-                <w:rFonts w:cs="Arial"/>
-                <w:sz w:val="12"/>
-                <w:szCs w:val="12"/>
-                <w:lang w:val="en-US"/>
-              </w:rPr>
-              <w:t>Wh</w:t>
-            </w:r>
-            <w:proofErr w:type="spellEnd"/>
-            <w:r>
-              <w:rPr>
-                <w:rFonts w:cs="Arial"/>
-                <w:sz w:val="12"/>
-                <w:szCs w:val="12"/>
-                <w:lang w:val="en-US"/>
-              </w:rPr>
-              <w:t>/kg</w:t>
+            <w:r>
+              <w:rPr>
+                <w:rFonts w:cs="Arial"/>
+                <w:sz w:val="12"/>
+                <w:szCs w:val="12"/>
+                <w:lang w:val="en-US"/>
+              </w:rPr>
+              <w:t>Wh/kg</w:t>
             </w:r>
           </w:p>
         </w:tc>
@@ -9624,47 +9628,7 @@
                 <w:szCs w:val="12"/>
                 <w:lang w:val="en-US"/>
               </w:rPr>
-              <w:t xml:space="preserve">Membrane </w:t>
-            </w:r>
-            <w:proofErr w:type="gramStart"/>
-            <w:r>
-              <w:rPr>
-                <w:rFonts w:cs="Arial"/>
-                <w:sz w:val="12"/>
-                <w:szCs w:val="12"/>
-                <w:lang w:val="en-US"/>
-              </w:rPr>
-              <w:t>Area @</w:t>
-            </w:r>
-            <w:proofErr w:type="gramEnd"/>
-            <w:r>
-              <w:rPr>
-                <w:rFonts w:cs="Arial"/>
-                <w:sz w:val="12"/>
-                <w:szCs w:val="12"/>
-                <w:lang w:val="en-US"/>
-              </w:rPr>
-              <w:t xml:space="preserve"> 1 </w:t>
-            </w:r>
-            <w:proofErr w:type="spellStart"/>
-            <w:r>
-              <w:rPr>
-                <w:rFonts w:cs="Arial"/>
-                <w:sz w:val="12"/>
-                <w:szCs w:val="12"/>
-                <w:lang w:val="en-US"/>
-              </w:rPr>
-              <w:t>tonne</w:t>
-            </w:r>
-            <w:proofErr w:type="spellEnd"/>
-            <w:r>
-              <w:rPr>
-                <w:rFonts w:cs="Arial"/>
-                <w:sz w:val="12"/>
-                <w:szCs w:val="12"/>
-                <w:lang w:val="en-US"/>
-              </w:rPr>
-              <w:t xml:space="preserve"> scale</w:t>
+              <w:t>Membrane Area @ 1 tonne scale</w:t>
             </w:r>
           </w:p>
         </w:tc>
@@ -9928,47 +9892,7 @@
                 <w:szCs w:val="12"/>
                 <w:lang w:val="en-US"/>
               </w:rPr>
-              <w:t xml:space="preserve">Electrode </w:t>
-            </w:r>
-            <w:proofErr w:type="gramStart"/>
-            <w:r>
-              <w:rPr>
-                <w:rFonts w:cs="Arial"/>
-                <w:sz w:val="12"/>
-                <w:szCs w:val="12"/>
-                <w:lang w:val="en-US"/>
-              </w:rPr>
-              <w:t>Area @</w:t>
-            </w:r>
-            <w:proofErr w:type="gramEnd"/>
-            <w:r>
-              <w:rPr>
-                <w:rFonts w:cs="Arial"/>
-                <w:sz w:val="12"/>
-                <w:szCs w:val="12"/>
-                <w:lang w:val="en-US"/>
-              </w:rPr>
-              <w:t xml:space="preserve"> 1 </w:t>
-            </w:r>
-            <w:proofErr w:type="spellStart"/>
-            <w:r>
-              <w:rPr>
-                <w:rFonts w:cs="Arial"/>
-                <w:sz w:val="12"/>
-                <w:szCs w:val="12"/>
-                <w:lang w:val="en-US"/>
-              </w:rPr>
-              <w:t>tonne</w:t>
-            </w:r>
-            <w:proofErr w:type="spellEnd"/>
-            <w:r>
-              <w:rPr>
-                <w:rFonts w:cs="Arial"/>
-                <w:sz w:val="12"/>
-                <w:szCs w:val="12"/>
-                <w:lang w:val="en-US"/>
-              </w:rPr>
-              <w:t xml:space="preserve"> scale</w:t>
+              <w:t>Electrode Area @ 1 tonne scale</w:t>
             </w:r>
           </w:p>
         </w:tc>
@@ -10199,19 +10123,8 @@
                 <w:szCs w:val="12"/>
                 <w:lang w:val="en-US"/>
               </w:rPr>
-              <w:t>kWh/</w:t>
-            </w:r>
-            <w:proofErr w:type="spellStart"/>
-            <w:r>
-              <w:rPr>
-                <w:rFonts w:cs="Arial"/>
-                <w:sz w:val="12"/>
-                <w:szCs w:val="12"/>
-                <w:lang w:val="en-US"/>
-              </w:rPr>
-              <w:t>tonne</w:t>
-            </w:r>
-            <w:proofErr w:type="spellEnd"/>
+              <w:t>kWh/tonne</w:t>
+            </w:r>
           </w:p>
         </w:tc>
         <w:tc>
@@ -10415,27 +10328,7 @@
                 <w:szCs w:val="12"/>
                 <w:lang w:val="en-US"/>
               </w:rPr>
-              <w:t>kW/</w:t>
-            </w:r>
-            <w:proofErr w:type="spellStart"/>
-            <w:r>
-              <w:rPr>
-                <w:rFonts w:cs="Arial"/>
-                <w:sz w:val="12"/>
-                <w:szCs w:val="12"/>
-                <w:lang w:val="en-US"/>
-              </w:rPr>
-              <w:t>Tonne</w:t>
-            </w:r>
-            <w:proofErr w:type="spellEnd"/>
-            <w:r>
-              <w:rPr>
-                <w:rFonts w:cs="Arial"/>
-                <w:sz w:val="12"/>
-                <w:szCs w:val="12"/>
-                <w:lang w:val="en-US"/>
-              </w:rPr>
-              <w:t>/yr</w:t>
+              <w:t>kW/Tonne/yr</w:t>
             </w:r>
           </w:p>
         </w:tc>
@@ -10897,19 +10790,8 @@
                 <w:szCs w:val="12"/>
                 <w:lang w:val="en-US"/>
               </w:rPr>
-              <w:t>kWh/</w:t>
-            </w:r>
-            <w:proofErr w:type="spellStart"/>
-            <w:r>
-              <w:rPr>
-                <w:rFonts w:cs="Arial"/>
-                <w:sz w:val="12"/>
-                <w:szCs w:val="12"/>
-                <w:lang w:val="en-US"/>
-              </w:rPr>
-              <w:t>kmol</w:t>
-            </w:r>
-            <w:proofErr w:type="spellEnd"/>
+              <w:t>kWh/kmol</w:t>
+            </w:r>
           </w:p>
         </w:tc>
         <w:tc>
@@ -11132,17 +11014,7 @@
                 <w:szCs w:val="12"/>
                 <w:lang w:val="en-US"/>
               </w:rPr>
-              <w:t>/</w:t>
-            </w:r>
-            <w:proofErr w:type="spellStart"/>
-            <w:r>
-              <w:rPr>
-                <w:rFonts w:cs="Arial"/>
-                <w:sz w:val="12"/>
-                <w:szCs w:val="12"/>
-                <w:lang w:val="en-US"/>
-              </w:rPr>
-              <w:t>kg</w:t>
+              <w:t>/kg</w:t>
             </w:r>
             <w:r>
               <w:rPr>
@@ -11154,7 +11026,6 @@
               </w:rPr>
               <w:t>water</w:t>
             </w:r>
-            <w:proofErr w:type="spellEnd"/>
           </w:p>
         </w:tc>
         <w:tc>
@@ -11645,17 +11516,7 @@
                 <w:szCs w:val="12"/>
                 <w:lang w:val="en-US"/>
               </w:rPr>
-              <w:t>/</w:t>
-            </w:r>
-            <w:proofErr w:type="spellStart"/>
-            <w:r>
-              <w:rPr>
-                <w:rFonts w:cs="Arial"/>
-                <w:sz w:val="12"/>
-                <w:szCs w:val="12"/>
-                <w:lang w:val="en-US"/>
-              </w:rPr>
-              <w:t>kg</w:t>
+              <w:t>/kg</w:t>
             </w:r>
             <w:r>
               <w:rPr>
@@ -11667,7 +11528,6 @@
               </w:rPr>
               <w:t>water</w:t>
             </w:r>
-            <w:proofErr w:type="spellEnd"/>
           </w:p>
         </w:tc>
         <w:tc>
@@ -13041,25 +12901,14 @@
                 <w:lang w:val="en-US"/>
               </w:rPr>
             </w:pPr>
-            <w:proofErr w:type="spellStart"/>
-            <w:r>
-              <w:rPr>
-                <w:rFonts w:cs="Arial"/>
-                <w:sz w:val="12"/>
-                <w:szCs w:val="12"/>
-                <w:lang w:val="en-US"/>
-              </w:rPr>
-              <w:t>Mr</w:t>
-            </w:r>
-            <w:proofErr w:type="spellEnd"/>
-            <w:r>
-              <w:rPr>
-                <w:rFonts w:cs="Arial"/>
-                <w:sz w:val="12"/>
-                <w:szCs w:val="12"/>
-                <w:lang w:val="en-US"/>
-              </w:rPr>
-              <w:t>/ g/mol</w:t>
+            <w:r>
+              <w:rPr>
+                <w:rFonts w:cs="Arial"/>
+                <w:sz w:val="12"/>
+                <w:szCs w:val="12"/>
+                <w:lang w:val="en-US"/>
+              </w:rPr>
+              <w:t>Mr/ g/mol</w:t>
             </w:r>
           </w:p>
         </w:tc>
@@ -13103,17 +12952,7 @@
                 <w:szCs w:val="12"/>
                 <w:lang w:val="en-US"/>
               </w:rPr>
-              <w:t>/</w:t>
-            </w:r>
-            <w:proofErr w:type="spellStart"/>
-            <w:r>
-              <w:rPr>
-                <w:rFonts w:cs="Arial"/>
-                <w:sz w:val="12"/>
-                <w:szCs w:val="12"/>
-                <w:lang w:val="en-US"/>
-              </w:rPr>
-              <w:t>kg</w:t>
+              <w:t>/kg</w:t>
             </w:r>
             <w:r>
               <w:rPr>
@@ -13125,7 +12964,6 @@
               </w:rPr>
               <w:t>x</w:t>
             </w:r>
-            <w:proofErr w:type="spellEnd"/>
           </w:p>
         </w:tc>
         <w:tc>
@@ -13927,21 +13765,7 @@
             <w:rPr>
               <w:rFonts w:eastAsia="Times New Roman"/>
             </w:rPr>
-            <w:t xml:space="preserve">. Elsevier, 2022. </w:t>
-          </w:r>
-          <w:proofErr w:type="spellStart"/>
-          <w:r>
-            <w:rPr>
-              <w:rFonts w:eastAsia="Times New Roman"/>
-            </w:rPr>
-            <w:t>doi</w:t>
-          </w:r>
-          <w:proofErr w:type="spellEnd"/>
-          <w:r>
-            <w:rPr>
-              <w:rFonts w:eastAsia="Times New Roman"/>
-            </w:rPr>
-            <w:t>: 10.1016/C2019-0-02025-0.</w:t>
+            <w:t>. Elsevier, 2022. doi: 10.1016/C2019-0-02025-0.</w:t>
           </w:r>
         </w:p>
         <w:p>
@@ -13965,21 +13789,7 @@
               <w:rFonts w:eastAsia="Times New Roman"/>
             </w:rPr>
             <w:tab/>
-            <w:t xml:space="preserve">L. </w:t>
-          </w:r>
-          <w:proofErr w:type="spellStart"/>
-          <w:r>
-            <w:rPr>
-              <w:rFonts w:eastAsia="Times New Roman"/>
-            </w:rPr>
-            <w:t>Irlam</w:t>
-          </w:r>
-          <w:proofErr w:type="spellEnd"/>
-          <w:r>
-            <w:rPr>
-              <w:rFonts w:eastAsia="Times New Roman"/>
-            </w:rPr>
-            <w:t>, “GLOBAL COSTS OF CARBON CAPTURE AND STORAGE 2017 Update,” 2017.</w:t>
+            <w:t>L. Irlam, “GLOBAL COSTS OF CARBON CAPTURE AND STORAGE 2017 Update,” 2017.</w:t>
           </w:r>
         </w:p>
         <w:p>
@@ -14027,35 +13837,7 @@
               <w:rFonts w:eastAsia="Times New Roman"/>
             </w:rPr>
             <w:tab/>
-            <w:t xml:space="preserve">K. Z. House, A. C. Baclig, M. Ranjan, E. A. Van Nierop, J. Wilcox, and H. J. Herzog, “Economic and energetic analysis of capturing CO 2 from ambient air,” 1998, </w:t>
-          </w:r>
-          <w:proofErr w:type="spellStart"/>
-          <w:r>
-            <w:rPr>
-              <w:rFonts w:eastAsia="Times New Roman"/>
-            </w:rPr>
-            <w:t>doi</w:t>
-          </w:r>
-          <w:proofErr w:type="spellEnd"/>
-          <w:r>
-            <w:rPr>
-              <w:rFonts w:eastAsia="Times New Roman"/>
-            </w:rPr>
-            <w:t>: 10.1073/pnas.1012253108/-/</w:t>
-          </w:r>
-          <w:proofErr w:type="spellStart"/>
-          <w:r>
-            <w:rPr>
-              <w:rFonts w:eastAsia="Times New Roman"/>
-            </w:rPr>
-            <w:t>DCSupplemental</w:t>
-          </w:r>
-          <w:proofErr w:type="spellEnd"/>
-          <w:r>
-            <w:rPr>
-              <w:rFonts w:eastAsia="Times New Roman"/>
-            </w:rPr>
-            <w:t>.</w:t>
+            <w:t>K. Z. House, A. C. Baclig, M. Ranjan, E. A. Van Nierop, J. Wilcox, and H. J. Herzog, “Economic and energetic analysis of capturing CO 2 from ambient air,” 1998, doi: 10.1073/pnas.1012253108/-/DCSupplemental.</w:t>
           </w:r>
         </w:p>
         <w:p>
@@ -14093,21 +13875,7 @@
             <w:rPr>
               <w:rFonts w:eastAsia="Times New Roman"/>
             </w:rPr>
-            <w:t xml:space="preserve">, vol. 14, no. 1, pp. 1–12, Dec. 2023, </w:t>
-          </w:r>
-          <w:proofErr w:type="spellStart"/>
-          <w:r>
-            <w:rPr>
-              <w:rFonts w:eastAsia="Times New Roman"/>
-            </w:rPr>
-            <w:t>doi</w:t>
-          </w:r>
-          <w:proofErr w:type="spellEnd"/>
-          <w:r>
-            <w:rPr>
-              <w:rFonts w:eastAsia="Times New Roman"/>
-            </w:rPr>
-            <w:t>: 10.1038/s41467-023-43524-4.</w:t>
+            <w:t>, vol. 14, no. 1, pp. 1–12, Dec. 2023, doi: 10.1038/s41467-023-43524-4.</w:t>
           </w:r>
         </w:p>
         <w:p>
@@ -14145,21 +13913,7 @@
             <w:rPr>
               <w:rFonts w:eastAsia="Times New Roman"/>
             </w:rPr>
-            <w:t>, “Engineering a Rhodopsin-Based Photo-</w:t>
-          </w:r>
-          <w:proofErr w:type="spellStart"/>
-          <w:r>
-            <w:rPr>
-              <w:rFonts w:eastAsia="Times New Roman"/>
-            </w:rPr>
-            <w:t>Electrosynthetic</w:t>
-          </w:r>
-          <w:proofErr w:type="spellEnd"/>
-          <w:r>
-            <w:rPr>
-              <w:rFonts w:eastAsia="Times New Roman"/>
-            </w:rPr>
-            <w:t xml:space="preserve"> System in Bacteria for CO2Fixation,” </w:t>
+            <w:t xml:space="preserve">, “Engineering a Rhodopsin-Based Photo-Electrosynthetic System in Bacteria for CO2Fixation,” </w:t>
           </w:r>
           <w:r>
             <w:rPr>
@@ -14167,37 +13921,13 @@
               <w:i/>
               <w:iCs/>
             </w:rPr>
-            <w:t xml:space="preserve">ACS Synth </w:t>
+            <w:t>ACS Synth Biol</w:t>
           </w:r>
-          <w:proofErr w:type="spellStart"/>
-          <w:r>
-            <w:rPr>
-              <w:rFonts w:eastAsia="Times New Roman"/>
-              <w:i/>
-              <w:iCs/>
-            </w:rPr>
-            <w:t>Biol</w:t>
-          </w:r>
-          <w:proofErr w:type="spellEnd"/>
           <w:r>
             <w:rPr>
               <w:rFonts w:eastAsia="Times New Roman"/>
             </w:rPr>
-            <w:t xml:space="preserve">, vol. 11, no. 11, pp. 3805–3816, Nov. 2022, </w:t>
-          </w:r>
-          <w:proofErr w:type="spellStart"/>
-          <w:r>
-            <w:rPr>
-              <w:rFonts w:eastAsia="Times New Roman"/>
-            </w:rPr>
-            <w:t>doi</w:t>
-          </w:r>
-          <w:proofErr w:type="spellEnd"/>
-          <w:r>
-            <w:rPr>
-              <w:rFonts w:eastAsia="Times New Roman"/>
-            </w:rPr>
-            <w:t>: 10.1021/ACSSYNBIO.2C00397/ASSET/IMAGES/LARGE/SB2C00397_0007.JPEG.</w:t>
+            <w:t>, vol. 11, no. 11, pp. 3805–3816, Nov. 2022, doi: 10.1021/ACSSYNBIO.2C00397/ASSET/IMAGES/LARGE/SB2C00397_0007.JPEG.</w:t>
           </w:r>
         </w:p>
         <w:p>
@@ -14221,37 +13951,8 @@
               <w:rFonts w:eastAsia="Times New Roman"/>
             </w:rPr>
             <w:tab/>
-            <w:t xml:space="preserve">M. </w:t>
+            <w:t xml:space="preserve">M. Tsagkari, J.-L. Couturier, A. Kokossis, and J.-L. Dubois, “Early-Stage Capital Cost Estimation of Biorefinery Processes: A Comparative Study of Heuristic Techniques,” </w:t>
           </w:r>
-          <w:proofErr w:type="spellStart"/>
-          <w:r>
-            <w:rPr>
-              <w:rFonts w:eastAsia="Times New Roman"/>
-            </w:rPr>
-            <w:t>Tsagkari</w:t>
-          </w:r>
-          <w:proofErr w:type="spellEnd"/>
-          <w:r>
-            <w:rPr>
-              <w:rFonts w:eastAsia="Times New Roman"/>
-            </w:rPr>
-            <w:t xml:space="preserve">, J.-L. Couturier, A. </w:t>
-          </w:r>
-          <w:proofErr w:type="spellStart"/>
-          <w:r>
-            <w:rPr>
-              <w:rFonts w:eastAsia="Times New Roman"/>
-            </w:rPr>
-            <w:t>Kokossis</w:t>
-          </w:r>
-          <w:proofErr w:type="spellEnd"/>
-          <w:r>
-            <w:rPr>
-              <w:rFonts w:eastAsia="Times New Roman"/>
-            </w:rPr>
-            <w:t xml:space="preserve">, and J.-L. Dubois, “Early-Stage Capital Cost Estimation of Biorefinery Processes: A Comparative Study of Heuristic Techniques,” </w:t>
-          </w:r>
-          <w:proofErr w:type="spellStart"/>
           <w:r>
             <w:rPr>
               <w:rFonts w:eastAsia="Times New Roman"/>
@@ -14260,26 +13961,11 @@
             </w:rPr>
             <w:t>ChemSusChem</w:t>
           </w:r>
-          <w:proofErr w:type="spellEnd"/>
           <w:r>
             <w:rPr>
               <w:rFonts w:eastAsia="Times New Roman"/>
             </w:rPr>
-            <w:t xml:space="preserve">, vol. 9, no. 17, pp. 2284–2297, Sep. 2016, </w:t>
-          </w:r>
-          <w:proofErr w:type="spellStart"/>
-          <w:r>
-            <w:rPr>
-              <w:rFonts w:eastAsia="Times New Roman"/>
-            </w:rPr>
-            <w:t>doi</w:t>
-          </w:r>
-          <w:proofErr w:type="spellEnd"/>
-          <w:r>
-            <w:rPr>
-              <w:rFonts w:eastAsia="Times New Roman"/>
-            </w:rPr>
-            <w:t>: 10.1002/cssc.201600309.</w:t>
+            <w:t>, vol. 9, no. 17, pp. 2284–2297, Sep. 2016, doi: 10.1002/cssc.201600309.</w:t>
           </w:r>
         </w:p>
         <w:p>
@@ -14396,37 +14082,13 @@
               <w:i/>
               <w:iCs/>
             </w:rPr>
-            <w:t xml:space="preserve">Sep Sci </w:t>
+            <w:t>Sep Sci Technol</w:t>
           </w:r>
-          <w:proofErr w:type="spellStart"/>
-          <w:r>
-            <w:rPr>
-              <w:rFonts w:eastAsia="Times New Roman"/>
-              <w:i/>
-              <w:iCs/>
-            </w:rPr>
-            <w:t>Technol</w:t>
-          </w:r>
-          <w:proofErr w:type="spellEnd"/>
           <w:r>
             <w:rPr>
               <w:rFonts w:eastAsia="Times New Roman"/>
             </w:rPr>
-            <w:t xml:space="preserve">, vol. 40, no. 4, Mar. 2005, </w:t>
-          </w:r>
-          <w:proofErr w:type="spellStart"/>
-          <w:r>
-            <w:rPr>
-              <w:rFonts w:eastAsia="Times New Roman"/>
-            </w:rPr>
-            <w:t>doi</w:t>
-          </w:r>
-          <w:proofErr w:type="spellEnd"/>
-          <w:r>
-            <w:rPr>
-              <w:rFonts w:eastAsia="Times New Roman"/>
-            </w:rPr>
-            <w:t>: 10.1081/SS-200048014.</w:t>
+            <w:t>, vol. 40, no. 4, Mar. 2005, doi: 10.1081/SS-200048014.</w:t>
           </w:r>
         </w:p>
         <w:p>
@@ -14464,35 +14126,7 @@
             <w:rPr>
               <w:rFonts w:eastAsia="Times New Roman"/>
             </w:rPr>
-            <w:t xml:space="preserve">, “Tri-reforming of Methane over Ni Catalysts for CO2 Conversion to Syngas </w:t>
-          </w:r>
-          <w:proofErr w:type="gramStart"/>
-          <w:r>
-            <w:rPr>
-              <w:rFonts w:eastAsia="Times New Roman"/>
-            </w:rPr>
-            <w:t>With</w:t>
-          </w:r>
-          <w:proofErr w:type="gramEnd"/>
-          <w:r>
-            <w:rPr>
-              <w:rFonts w:eastAsia="Times New Roman"/>
-            </w:rPr>
-            <w:t xml:space="preserve"> Desired H2/CO Ratios Using Flue Gas of Power Plants Without CO2 Separation,” 2004, pp. 315–322. </w:t>
-          </w:r>
-          <w:proofErr w:type="spellStart"/>
-          <w:r>
-            <w:rPr>
-              <w:rFonts w:eastAsia="Times New Roman"/>
-            </w:rPr>
-            <w:t>doi</w:t>
-          </w:r>
-          <w:proofErr w:type="spellEnd"/>
-          <w:r>
-            <w:rPr>
-              <w:rFonts w:eastAsia="Times New Roman"/>
-            </w:rPr>
-            <w:t>: 10.1016/S0167-2991(04)80270-2.</w:t>
+            <w:t>, “Tri-reforming of Methane over Ni Catalysts for CO2 Conversion to Syngas With Desired H2/CO Ratios Using Flue Gas of Power Plants Without CO2 Separation,” 2004, pp. 315–322. doi: 10.1016/S0167-2991(04)80270-2.</w:t>
           </w:r>
         </w:p>
         <w:p>
@@ -14516,21 +14150,7 @@
               <w:rFonts w:eastAsia="Times New Roman"/>
             </w:rPr>
             <w:tab/>
-            <w:t xml:space="preserve">N. McQueen, K. V. Gomes, C. McCormick, K. </w:t>
-          </w:r>
-          <w:proofErr w:type="spellStart"/>
-          <w:r>
-            <w:rPr>
-              <w:rFonts w:eastAsia="Times New Roman"/>
-            </w:rPr>
-            <w:t>Blumanthal</w:t>
-          </w:r>
-          <w:proofErr w:type="spellEnd"/>
-          <w:r>
-            <w:rPr>
-              <w:rFonts w:eastAsia="Times New Roman"/>
-            </w:rPr>
-            <w:t xml:space="preserve">, M. Pisciotta, and J. Wilcox, “A review of direct air capture (DAC): scaling up commercial technologies and innovating for the future,” </w:t>
+            <w:t xml:space="preserve">N. McQueen, K. V. Gomes, C. McCormick, K. Blumanthal, M. Pisciotta, and J. Wilcox, “A review of direct air capture (DAC): scaling up commercial technologies and innovating for the future,” </w:t>
           </w:r>
           <w:r>
             <w:rPr>
@@ -14544,21 +14164,7 @@
             <w:rPr>
               <w:rFonts w:eastAsia="Times New Roman"/>
             </w:rPr>
-            <w:t xml:space="preserve">, vol. 3, no. 3, p. 032001, Apr. 2021, </w:t>
-          </w:r>
-          <w:proofErr w:type="spellStart"/>
-          <w:r>
-            <w:rPr>
-              <w:rFonts w:eastAsia="Times New Roman"/>
-            </w:rPr>
-            <w:t>doi</w:t>
-          </w:r>
-          <w:proofErr w:type="spellEnd"/>
-          <w:r>
-            <w:rPr>
-              <w:rFonts w:eastAsia="Times New Roman"/>
-            </w:rPr>
-            <w:t>: 10.1088/2516-1083/ABF1CE.</w:t>
+            <w:t>, vol. 3, no. 3, p. 032001, Apr. 2021, doi: 10.1088/2516-1083/ABF1CE.</w:t>
           </w:r>
         </w:p>
         <w:p>
@@ -14596,21 +14202,7 @@
             <w:rPr>
               <w:rFonts w:eastAsia="Times New Roman"/>
             </w:rPr>
-            <w:t xml:space="preserve">, vol. 47, no. 44, pp. 19086–19131, May 2022, </w:t>
-          </w:r>
-          <w:proofErr w:type="spellStart"/>
-          <w:r>
-            <w:rPr>
-              <w:rFonts w:eastAsia="Times New Roman"/>
-            </w:rPr>
-            <w:t>doi</w:t>
-          </w:r>
-          <w:proofErr w:type="spellEnd"/>
-          <w:r>
-            <w:rPr>
-              <w:rFonts w:eastAsia="Times New Roman"/>
-            </w:rPr>
-            <w:t>: 10.1016/J.IJHYDENE.2022.04.099.</w:t>
+            <w:t>, vol. 47, no. 44, pp. 19086–19131, May 2022, doi: 10.1016/J.IJHYDENE.2022.04.099.</w:t>
           </w:r>
         </w:p>
         <w:p>
@@ -14650,43 +14242,19 @@
             </w:rPr>
             <w:t xml:space="preserve">, “Application of biochar in microbial fuel cells: Characteristic performances, electron-transfer mechanism, and environmental and economic assessments,” </w:t>
           </w:r>
-          <w:proofErr w:type="spellStart"/>
           <w:r>
             <w:rPr>
               <w:rFonts w:eastAsia="Times New Roman"/>
               <w:i/>
               <w:iCs/>
             </w:rPr>
-            <w:t>Ecotoxicol</w:t>
-          </w:r>
-          <w:proofErr w:type="spellEnd"/>
-          <w:r>
-            <w:rPr>
-              <w:rFonts w:eastAsia="Times New Roman"/>
-              <w:i/>
-              <w:iCs/>
-            </w:rPr>
-            <w:t xml:space="preserve"> Environ Saf</w:t>
+            <w:t>Ecotoxicol Environ Saf</w:t>
           </w:r>
           <w:r>
             <w:rPr>
               <w:rFonts w:eastAsia="Times New Roman"/>
             </w:rPr>
-            <w:t xml:space="preserve">, vol. 267, p. 115643, Nov. 2023, </w:t>
-          </w:r>
-          <w:proofErr w:type="spellStart"/>
-          <w:r>
-            <w:rPr>
-              <w:rFonts w:eastAsia="Times New Roman"/>
-            </w:rPr>
-            <w:t>doi</w:t>
-          </w:r>
-          <w:proofErr w:type="spellEnd"/>
-          <w:r>
-            <w:rPr>
-              <w:rFonts w:eastAsia="Times New Roman"/>
-            </w:rPr>
-            <w:t>: 10.1016/J.ECOENV.2023.115643.</w:t>
+            <w:t>, vol. 267, p. 115643, Nov. 2023, doi: 10.1016/J.ECOENV.2023.115643.</w:t>
           </w:r>
         </w:p>
         <w:p>
@@ -14739,21 +14307,7 @@
             <w:rPr>
               <w:rFonts w:eastAsia="Times New Roman"/>
             </w:rPr>
-            <w:t xml:space="preserve">, vol. 9, no. 12, pp. 2342–2353, Dec. 2021, </w:t>
-          </w:r>
-          <w:proofErr w:type="spellStart"/>
-          <w:r>
-            <w:rPr>
-              <w:rFonts w:eastAsia="Times New Roman"/>
-            </w:rPr>
-            <w:t>doi</w:t>
-          </w:r>
-          <w:proofErr w:type="spellEnd"/>
-          <w:r>
-            <w:rPr>
-              <w:rFonts w:eastAsia="Times New Roman"/>
-            </w:rPr>
-            <w:t>: 10.1002/ESE3.988.</w:t>
+            <w:t>, vol. 9, no. 12, pp. 2342–2353, Dec. 2021, doi: 10.1002/ESE3.988.</w:t>
           </w:r>
         </w:p>
         <w:p>
@@ -14779,43 +14333,19 @@
             <w:tab/>
             <w:t xml:space="preserve">V. Flexer and L. Jourdin, “Purposely Designed Hierarchical Porous Electrodes for High Rate Microbial Electrosynthesis of Acetate from Carbon Dioxide,” </w:t>
           </w:r>
-          <w:proofErr w:type="spellStart"/>
           <w:r>
             <w:rPr>
               <w:rFonts w:eastAsia="Times New Roman"/>
               <w:i/>
               <w:iCs/>
             </w:rPr>
-            <w:t>Acc</w:t>
-          </w:r>
-          <w:proofErr w:type="spellEnd"/>
-          <w:r>
-            <w:rPr>
-              <w:rFonts w:eastAsia="Times New Roman"/>
-              <w:i/>
-              <w:iCs/>
-            </w:rPr>
-            <w:t xml:space="preserve"> Chem Res</w:t>
+            <w:t>Acc Chem Res</w:t>
           </w:r>
           <w:r>
             <w:rPr>
               <w:rFonts w:eastAsia="Times New Roman"/>
             </w:rPr>
-            <w:t xml:space="preserve">, vol. 53, no. 2, pp. 311–321, Feb. 2020, </w:t>
-          </w:r>
-          <w:proofErr w:type="spellStart"/>
-          <w:r>
-            <w:rPr>
-              <w:rFonts w:eastAsia="Times New Roman"/>
-            </w:rPr>
-            <w:t>doi</w:t>
-          </w:r>
-          <w:proofErr w:type="spellEnd"/>
-          <w:r>
-            <w:rPr>
-              <w:rFonts w:eastAsia="Times New Roman"/>
-            </w:rPr>
-            <w:t>: 10.1021/ACS.ACCOUNTS.9B00523/SUPPL_FILE/AR9B00523_SI_001.PDF.</w:t>
+            <w:t>, vol. 53, no. 2, pp. 311–321, Feb. 2020, doi: 10.1021/ACS.ACCOUNTS.9B00523/SUPPL_FILE/AR9B00523_SI_001.PDF.</w:t>
           </w:r>
         </w:p>
         <w:p>
@@ -14911,21 +14441,7 @@
               <w:rFonts w:eastAsia="Times New Roman"/>
             </w:rPr>
             <w:tab/>
-            <w:t xml:space="preserve">B. Alvarez Chavez, V. Raghavan, and B. Tartakovsky, “A comparative analysis of biopolymer production by microbial and </w:t>
-          </w:r>
-          <w:proofErr w:type="spellStart"/>
-          <w:r>
-            <w:rPr>
-              <w:rFonts w:eastAsia="Times New Roman"/>
-            </w:rPr>
-            <w:t>bioelectrochemical</w:t>
-          </w:r>
-          <w:proofErr w:type="spellEnd"/>
-          <w:r>
-            <w:rPr>
-              <w:rFonts w:eastAsia="Times New Roman"/>
-            </w:rPr>
-            <w:t xml:space="preserve"> technologies,” </w:t>
+            <w:t xml:space="preserve">B. Alvarez Chavez, V. Raghavan, and B. Tartakovsky, “A comparative analysis of biopolymer production by microbial and bioelectrochemical technologies,” </w:t>
           </w:r>
           <w:r>
             <w:rPr>
@@ -14939,21 +14455,7 @@
             <w:rPr>
               <w:rFonts w:eastAsia="Times New Roman"/>
             </w:rPr>
-            <w:t xml:space="preserve">, vol. 12, no. 25, p. 16105, May 2022, </w:t>
-          </w:r>
-          <w:proofErr w:type="spellStart"/>
-          <w:r>
-            <w:rPr>
-              <w:rFonts w:eastAsia="Times New Roman"/>
-            </w:rPr>
-            <w:t>doi</w:t>
-          </w:r>
-          <w:proofErr w:type="spellEnd"/>
-          <w:r>
-            <w:rPr>
-              <w:rFonts w:eastAsia="Times New Roman"/>
-            </w:rPr>
-            <w:t>: 10.1039/D1RA08796G.</w:t>
+            <w:t>, vol. 12, no. 25, p. 16105, May 2022, doi: 10.1039/D1RA08796G.</w:t>
           </w:r>
         </w:p>
         <w:p>
@@ -15209,6 +14711,92 @@
     </w:lvl>
   </w:abstractNum>
   <w:abstractNum w:abstractNumId="1" w15:restartNumberingAfterBreak="0">
+    <w:nsid w:val="08A25A3F"/>
+    <w:multiLevelType w:val="multilevel"/>
+    <w:tmpl w:val="0809001F"/>
+    <w:lvl w:ilvl="0">
+      <w:start w:val="1"/>
+      <w:numFmt w:val="decimal"/>
+      <w:lvlText w:val="%1."/>
+      <w:lvlJc w:val="left"/>
+      <w:pPr>
+        <w:ind w:left="360" w:hanging="360"/>
+      </w:pPr>
+    </w:lvl>
+    <w:lvl w:ilvl="1">
+      <w:start w:val="1"/>
+      <w:numFmt w:val="decimal"/>
+      <w:lvlText w:val="%1.%2."/>
+      <w:lvlJc w:val="left"/>
+      <w:pPr>
+        <w:ind w:left="792" w:hanging="432"/>
+      </w:pPr>
+    </w:lvl>
+    <w:lvl w:ilvl="2">
+      <w:start w:val="1"/>
+      <w:numFmt w:val="decimal"/>
+      <w:lvlText w:val="%1.%2.%3."/>
+      <w:lvlJc w:val="left"/>
+      <w:pPr>
+        <w:ind w:left="1224" w:hanging="504"/>
+      </w:pPr>
+    </w:lvl>
+    <w:lvl w:ilvl="3">
+      <w:start w:val="1"/>
+      <w:numFmt w:val="decimal"/>
+      <w:lvlText w:val="%1.%2.%3.%4."/>
+      <w:lvlJc w:val="left"/>
+      <w:pPr>
+        <w:ind w:left="1728" w:hanging="648"/>
+      </w:pPr>
+    </w:lvl>
+    <w:lvl w:ilvl="4">
+      <w:start w:val="1"/>
+      <w:numFmt w:val="decimal"/>
+      <w:lvlText w:val="%1.%2.%3.%4.%5."/>
+      <w:lvlJc w:val="left"/>
+      <w:pPr>
+        <w:ind w:left="2232" w:hanging="792"/>
+      </w:pPr>
+    </w:lvl>
+    <w:lvl w:ilvl="5">
+      <w:start w:val="1"/>
+      <w:numFmt w:val="decimal"/>
+      <w:lvlText w:val="%1.%2.%3.%4.%5.%6."/>
+      <w:lvlJc w:val="left"/>
+      <w:pPr>
+        <w:ind w:left="2736" w:hanging="936"/>
+      </w:pPr>
+    </w:lvl>
+    <w:lvl w:ilvl="6">
+      <w:start w:val="1"/>
+      <w:numFmt w:val="decimal"/>
+      <w:lvlText w:val="%1.%2.%3.%4.%5.%6.%7."/>
+      <w:lvlJc w:val="left"/>
+      <w:pPr>
+        <w:ind w:left="3240" w:hanging="1080"/>
+      </w:pPr>
+    </w:lvl>
+    <w:lvl w:ilvl="7">
+      <w:start w:val="1"/>
+      <w:numFmt w:val="decimal"/>
+      <w:lvlText w:val="%1.%2.%3.%4.%5.%6.%7.%8."/>
+      <w:lvlJc w:val="left"/>
+      <w:pPr>
+        <w:ind w:left="3744" w:hanging="1224"/>
+      </w:pPr>
+    </w:lvl>
+    <w:lvl w:ilvl="8">
+      <w:start w:val="1"/>
+      <w:numFmt w:val="decimal"/>
+      <w:lvlText w:val="%1.%2.%3.%4.%5.%6.%7.%8.%9."/>
+      <w:lvlJc w:val="left"/>
+      <w:pPr>
+        <w:ind w:left="4320" w:hanging="1440"/>
+      </w:pPr>
+    </w:lvl>
+  </w:abstractNum>
+  <w:abstractNum w:abstractNumId="2" w15:restartNumberingAfterBreak="0">
     <w:nsid w:val="10844C09"/>
     <w:multiLevelType w:val="multilevel"/>
     <w:tmpl w:val="0809001F"/>
@@ -15294,7 +14882,7 @@
       </w:pPr>
     </w:lvl>
   </w:abstractNum>
-  <w:abstractNum w:abstractNumId="2" w15:restartNumberingAfterBreak="0">
+  <w:abstractNum w:abstractNumId="3" w15:restartNumberingAfterBreak="0">
     <w:nsid w:val="113D76DF"/>
     <w:multiLevelType w:val="multilevel"/>
     <w:tmpl w:val="0809001F"/>
@@ -15380,7 +14968,7 @@
       </w:pPr>
     </w:lvl>
   </w:abstractNum>
-  <w:abstractNum w:abstractNumId="3" w15:restartNumberingAfterBreak="0">
+  <w:abstractNum w:abstractNumId="4" w15:restartNumberingAfterBreak="0">
     <w:nsid w:val="1C1F77EE"/>
     <w:multiLevelType w:val="multilevel"/>
     <w:tmpl w:val="0809001F"/>
@@ -15466,7 +15054,7 @@
       </w:pPr>
     </w:lvl>
   </w:abstractNum>
-  <w:abstractNum w:abstractNumId="4" w15:restartNumberingAfterBreak="0">
+  <w:abstractNum w:abstractNumId="5" w15:restartNumberingAfterBreak="0">
     <w:nsid w:val="23367A97"/>
     <w:multiLevelType w:val="hybridMultilevel"/>
     <w:tmpl w:val="AD3ED6DE"/>
@@ -15556,7 +15144,7 @@
       </w:pPr>
     </w:lvl>
   </w:abstractNum>
-  <w:abstractNum w:abstractNumId="5" w15:restartNumberingAfterBreak="0">
+  <w:abstractNum w:abstractNumId="6" w15:restartNumberingAfterBreak="0">
     <w:nsid w:val="334E6922"/>
     <w:multiLevelType w:val="hybridMultilevel"/>
     <w:tmpl w:val="11E28EF4"/>
@@ -15645,7 +15233,7 @@
       </w:pPr>
     </w:lvl>
   </w:abstractNum>
-  <w:abstractNum w:abstractNumId="6" w15:restartNumberingAfterBreak="0">
+  <w:abstractNum w:abstractNumId="7" w15:restartNumberingAfterBreak="0">
     <w:nsid w:val="365F2ADA"/>
     <w:multiLevelType w:val="multilevel"/>
     <w:tmpl w:val="0809001F"/>
@@ -15731,7 +15319,7 @@
       </w:pPr>
     </w:lvl>
   </w:abstractNum>
-  <w:abstractNum w:abstractNumId="7" w15:restartNumberingAfterBreak="0">
+  <w:abstractNum w:abstractNumId="8" w15:restartNumberingAfterBreak="0">
     <w:nsid w:val="3AA03A3F"/>
     <w:multiLevelType w:val="multilevel"/>
     <w:tmpl w:val="0809001F"/>
@@ -15817,7 +15405,7 @@
       </w:pPr>
     </w:lvl>
   </w:abstractNum>
-  <w:abstractNum w:abstractNumId="8" w15:restartNumberingAfterBreak="0">
+  <w:abstractNum w:abstractNumId="9" w15:restartNumberingAfterBreak="0">
     <w:nsid w:val="3B1261C1"/>
     <w:multiLevelType w:val="multilevel"/>
     <w:tmpl w:val="0809001F"/>
@@ -15903,7 +15491,7 @@
       </w:pPr>
     </w:lvl>
   </w:abstractNum>
-  <w:abstractNum w:abstractNumId="9" w15:restartNumberingAfterBreak="0">
+  <w:abstractNum w:abstractNumId="10" w15:restartNumberingAfterBreak="0">
     <w:nsid w:val="44FC3B9F"/>
     <w:multiLevelType w:val="multilevel"/>
     <w:tmpl w:val="0809001F"/>
@@ -15989,7 +15577,7 @@
       </w:pPr>
     </w:lvl>
   </w:abstractNum>
-  <w:abstractNum w:abstractNumId="10" w15:restartNumberingAfterBreak="0">
+  <w:abstractNum w:abstractNumId="11" w15:restartNumberingAfterBreak="0">
     <w:nsid w:val="46AF5D2B"/>
     <w:multiLevelType w:val="hybridMultilevel"/>
     <w:tmpl w:val="AD3ED6DE"/>
@@ -16079,7 +15667,7 @@
       </w:pPr>
     </w:lvl>
   </w:abstractNum>
-  <w:abstractNum w:abstractNumId="11" w15:restartNumberingAfterBreak="0">
+  <w:abstractNum w:abstractNumId="12" w15:restartNumberingAfterBreak="0">
     <w:nsid w:val="47827DCF"/>
     <w:multiLevelType w:val="hybridMultilevel"/>
     <w:tmpl w:val="A2FABC14"/>
@@ -16165,7 +15753,7 @@
       </w:pPr>
     </w:lvl>
   </w:abstractNum>
-  <w:abstractNum w:abstractNumId="12" w15:restartNumberingAfterBreak="0">
+  <w:abstractNum w:abstractNumId="13" w15:restartNumberingAfterBreak="0">
     <w:nsid w:val="5C420F84"/>
     <w:multiLevelType w:val="multilevel"/>
     <w:tmpl w:val="0809001F"/>
@@ -16251,7 +15839,7 @@
       </w:pPr>
     </w:lvl>
   </w:abstractNum>
-  <w:abstractNum w:abstractNumId="13" w15:restartNumberingAfterBreak="0">
+  <w:abstractNum w:abstractNumId="14" w15:restartNumberingAfterBreak="0">
     <w:nsid w:val="61E83B1D"/>
     <w:multiLevelType w:val="multilevel"/>
     <w:tmpl w:val="0809001F"/>
@@ -16337,7 +15925,7 @@
       </w:pPr>
     </w:lvl>
   </w:abstractNum>
-  <w:abstractNum w:abstractNumId="14" w15:restartNumberingAfterBreak="0">
+  <w:abstractNum w:abstractNumId="15" w15:restartNumberingAfterBreak="0">
     <w:nsid w:val="658B4FC0"/>
     <w:multiLevelType w:val="hybridMultilevel"/>
     <w:tmpl w:val="4CDC0BDC"/>
@@ -16428,7 +16016,7 @@
       </w:pPr>
     </w:lvl>
   </w:abstractNum>
-  <w:abstractNum w:abstractNumId="15" w15:restartNumberingAfterBreak="0">
+  <w:abstractNum w:abstractNumId="16" w15:restartNumberingAfterBreak="0">
     <w:nsid w:val="6D231A68"/>
     <w:multiLevelType w:val="hybridMultilevel"/>
     <w:tmpl w:val="9B3A729C"/>
@@ -16514,7 +16102,7 @@
       </w:pPr>
     </w:lvl>
   </w:abstractNum>
-  <w:abstractNum w:abstractNumId="16" w15:restartNumberingAfterBreak="0">
+  <w:abstractNum w:abstractNumId="17" w15:restartNumberingAfterBreak="0">
     <w:nsid w:val="6E9340F0"/>
     <w:multiLevelType w:val="hybridMultilevel"/>
     <w:tmpl w:val="078CD288"/>
@@ -16600,7 +16188,7 @@
       </w:pPr>
     </w:lvl>
   </w:abstractNum>
-  <w:abstractNum w:abstractNumId="17" w15:restartNumberingAfterBreak="0">
+  <w:abstractNum w:abstractNumId="18" w15:restartNumberingAfterBreak="0">
     <w:nsid w:val="6EB73595"/>
     <w:multiLevelType w:val="hybridMultilevel"/>
     <w:tmpl w:val="AE6AC58C"/>
@@ -16689,7 +16277,7 @@
       </w:pPr>
     </w:lvl>
   </w:abstractNum>
-  <w:abstractNum w:abstractNumId="18" w15:restartNumberingAfterBreak="0">
+  <w:abstractNum w:abstractNumId="19" w15:restartNumberingAfterBreak="0">
     <w:nsid w:val="706C2DB4"/>
     <w:multiLevelType w:val="multilevel"/>
     <w:tmpl w:val="0809001F"/>
@@ -16775,7 +16363,7 @@
       </w:pPr>
     </w:lvl>
   </w:abstractNum>
-  <w:abstractNum w:abstractNumId="19" w15:restartNumberingAfterBreak="0">
+  <w:abstractNum w:abstractNumId="20" w15:restartNumberingAfterBreak="0">
     <w:nsid w:val="7B095FDA"/>
     <w:multiLevelType w:val="hybridMultilevel"/>
     <w:tmpl w:val="4880C3AE"/>
@@ -16888,7 +16476,7 @@
       </w:rPr>
     </w:lvl>
   </w:abstractNum>
-  <w:abstractNum w:abstractNumId="20" w15:restartNumberingAfterBreak="0">
+  <w:abstractNum w:abstractNumId="21" w15:restartNumberingAfterBreak="0">
     <w:nsid w:val="7EAF5FB0"/>
     <w:multiLevelType w:val="hybridMultilevel"/>
     <w:tmpl w:val="96A23E60"/>
@@ -16975,66 +16563,69 @@
     </w:lvl>
   </w:abstractNum>
   <w:num w:numId="1" w16cid:durableId="939096521">
-    <w:abstractNumId w:val="15"/>
+    <w:abstractNumId w:val="16"/>
   </w:num>
   <w:num w:numId="2" w16cid:durableId="1382362607">
-    <w:abstractNumId w:val="16"/>
+    <w:abstractNumId w:val="17"/>
   </w:num>
   <w:num w:numId="3" w16cid:durableId="1882593982">
-    <w:abstractNumId w:val="19"/>
+    <w:abstractNumId w:val="20"/>
   </w:num>
   <w:num w:numId="4" w16cid:durableId="586423703">
     <w:abstractNumId w:val="0"/>
   </w:num>
   <w:num w:numId="5" w16cid:durableId="1366447081">
+    <w:abstractNumId w:val="12"/>
+  </w:num>
+  <w:num w:numId="6" w16cid:durableId="1095438664">
+    <w:abstractNumId w:val="5"/>
+  </w:num>
+  <w:num w:numId="7" w16cid:durableId="42293680">
     <w:abstractNumId w:val="11"/>
   </w:num>
-  <w:num w:numId="6" w16cid:durableId="1095438664">
+  <w:num w:numId="8" w16cid:durableId="2124306747">
+    <w:abstractNumId w:val="21"/>
+  </w:num>
+  <w:num w:numId="9" w16cid:durableId="51275487">
+    <w:abstractNumId w:val="6"/>
+  </w:num>
+  <w:num w:numId="10" w16cid:durableId="1120951112">
+    <w:abstractNumId w:val="15"/>
+  </w:num>
+  <w:num w:numId="11" w16cid:durableId="523129857">
+    <w:abstractNumId w:val="18"/>
+  </w:num>
+  <w:num w:numId="12" w16cid:durableId="469713682">
+    <w:abstractNumId w:val="10"/>
+  </w:num>
+  <w:num w:numId="13" w16cid:durableId="420640351">
+    <w:abstractNumId w:val="14"/>
+  </w:num>
+  <w:num w:numId="14" w16cid:durableId="1757629016">
+    <w:abstractNumId w:val="13"/>
+  </w:num>
+  <w:num w:numId="15" w16cid:durableId="2015378293">
+    <w:abstractNumId w:val="7"/>
+  </w:num>
+  <w:num w:numId="16" w16cid:durableId="843589804">
+    <w:abstractNumId w:val="3"/>
+  </w:num>
+  <w:num w:numId="17" w16cid:durableId="1886017852">
     <w:abstractNumId w:val="4"/>
   </w:num>
-  <w:num w:numId="7" w16cid:durableId="42293680">
-    <w:abstractNumId w:val="10"/>
-  </w:num>
-  <w:num w:numId="8" w16cid:durableId="2124306747">
-    <w:abstractNumId w:val="20"/>
-  </w:num>
-  <w:num w:numId="9" w16cid:durableId="51275487">
-    <w:abstractNumId w:val="5"/>
-  </w:num>
-  <w:num w:numId="10" w16cid:durableId="1120951112">
-    <w:abstractNumId w:val="14"/>
-  </w:num>
-  <w:num w:numId="11" w16cid:durableId="523129857">
-    <w:abstractNumId w:val="17"/>
-  </w:num>
-  <w:num w:numId="12" w16cid:durableId="469713682">
+  <w:num w:numId="18" w16cid:durableId="1122382435">
     <w:abstractNumId w:val="9"/>
   </w:num>
-  <w:num w:numId="13" w16cid:durableId="420640351">
-    <w:abstractNumId w:val="13"/>
+  <w:num w:numId="19" w16cid:durableId="765493235">
+    <w:abstractNumId w:val="19"/>
   </w:num>
-  <w:num w:numId="14" w16cid:durableId="1757629016">
-    <w:abstractNumId w:val="12"/>
+  <w:num w:numId="20" w16cid:durableId="1956980756">
+    <w:abstractNumId w:val="8"/>
   </w:num>
-  <w:num w:numId="15" w16cid:durableId="2015378293">
-    <w:abstractNumId w:val="6"/>
-  </w:num>
-  <w:num w:numId="16" w16cid:durableId="843589804">
+  <w:num w:numId="21" w16cid:durableId="1569264224">
     <w:abstractNumId w:val="2"/>
   </w:num>
-  <w:num w:numId="17" w16cid:durableId="1886017852">
-    <w:abstractNumId w:val="3"/>
-  </w:num>
-  <w:num w:numId="18" w16cid:durableId="1122382435">
-    <w:abstractNumId w:val="8"/>
-  </w:num>
-  <w:num w:numId="19" w16cid:durableId="765493235">
-    <w:abstractNumId w:val="18"/>
-  </w:num>
-  <w:num w:numId="20" w16cid:durableId="1956980756">
-    <w:abstractNumId w:val="7"/>
-  </w:num>
-  <w:num w:numId="21" w16cid:durableId="1569264224">
+  <w:num w:numId="22" w16cid:durableId="1813447134">
     <w:abstractNumId w:val="1"/>
   </w:num>
 </w:numbering>
@@ -18901,10 +18492,13 @@
   <w:rsids>
     <w:rsidRoot w:val="00145FDD"/>
     <w:rsid w:val="00145FDD"/>
+    <w:rsid w:val="00285AAD"/>
     <w:rsid w:val="003147D8"/>
     <w:rsid w:val="004A63B6"/>
     <w:rsid w:val="00533380"/>
+    <w:rsid w:val="00723879"/>
     <w:rsid w:val="008903EC"/>
+    <w:rsid w:val="008A1461"/>
     <w:rsid w:val="00B21138"/>
     <w:rsid w:val="00C14398"/>
     <w:rsid w:val="00F65AD1"/>
@@ -19363,7 +18957,7 @@
     <w:name w:val="Placeholder Text"/>
     <w:basedOn w:val="DefaultParagraphFont"/>
     <w:uiPriority w:val="99"/>
-    <w:rsid w:val="00B21138"/>
+    <w:rsid w:val="00723879"/>
     <w:rPr>
       <w:color w:val="666666"/>
     </w:rPr>
@@ -19463,6 +19057,10 @@
   <w:style w:type="paragraph" w:customStyle="1" w:styleId="E4F241C6813547258960F1075E3D65B3">
     <w:name w:val="E4F241C6813547258960F1075E3D65B3"/>
     <w:rsid w:val="00145FDD"/>
+  </w:style>
+  <w:style w:type="paragraph" w:customStyle="1" w:styleId="0B25152788B24F9E8A536C43F6EF258E">
+    <w:name w:val="0B25152788B24F9E8A536C43F6EF258E"/>
+    <w:rsid w:val="00723879"/>
   </w:style>
 </w:styles>
 </file>

</xml_diff>